<commit_message>
Task 3 is implemented, changed structure to task 2 for reusability
</commit_message>
<xml_diff>
--- a/Report/Assignment-1-Kornidesz-Mate.docx
+++ b/Report/Assignment-1-Kornidesz-Mate.docx
@@ -272,10 +272,7 @@
         <w:t>Task</w:t>
       </w:r>
       <w:r>
-        <w:t xml:space="preserve">: </w:t>
-      </w:r>
-      <w:r>
-        <w:t>Dataset and Capture</w:t>
+        <w:t>: Dataset and Capture</w:t>
       </w:r>
       <w:bookmarkEnd w:id="0"/>
     </w:p>
@@ -583,10 +580,7 @@
         <w:t>Task</w:t>
       </w:r>
       <w:r>
-        <w:t xml:space="preserve">: </w:t>
-      </w:r>
-      <w:r>
-        <w:t>Feature Detection and Matching</w:t>
+        <w:t>: Feature Detection and Matching</w:t>
       </w:r>
       <w:bookmarkEnd w:id="1"/>
     </w:p>
@@ -652,13 +646,7 @@
               <w:jc w:val="center"/>
             </w:pPr>
             <w:r>
-              <w:t>outdoor-s1-</w:t>
-            </w:r>
-            <w:r>
-              <w:t>2</w:t>
-            </w:r>
-            <w:r>
-              <w:t>.jpg</w:t>
+              <w:t>outdoor-s1-2.jpg</w:t>
             </w:r>
           </w:p>
         </w:tc>
@@ -802,6 +790,297 @@
             </w:pPr>
             <w:r>
               <w:t xml:space="preserve">35.3661 </w:t>
+            </w:r>
+            <w:proofErr w:type="spellStart"/>
+            <w:r>
+              <w:t>ms</w:t>
+            </w:r>
+            <w:proofErr w:type="spellEnd"/>
+          </w:p>
+        </w:tc>
+      </w:tr>
+    </w:tbl>
+    <w:p/>
+    <w:p>
+      <w:pPr>
+        <w:pStyle w:val="Cmsor3"/>
+        <w:numPr>
+          <w:ilvl w:val="0"/>
+          <w:numId w:val="2"/>
+        </w:numPr>
+      </w:pPr>
+      <w:r>
+        <w:t xml:space="preserve">Task: </w:t>
+      </w:r>
+      <w:r>
+        <w:t>Homography Estimation Experiments</w:t>
+      </w:r>
+    </w:p>
+    <w:p>
+      <w:pPr>
+        <w:rPr>
+          <w:b/>
+          <w:bCs/>
+        </w:rPr>
+      </w:pPr>
+      <w:r>
+        <w:t>These pieces of information were also logged to the console in the C++ program: (The images were scaled to 15% of their original size on both axes for better runtime and better viewability of matches on my device)</w:t>
+      </w:r>
+      <w:r>
+        <w:t xml:space="preserve"> Images used for the experiments: </w:t>
+      </w:r>
+      <w:r>
+        <w:rPr>
+          <w:b/>
+          <w:bCs/>
+        </w:rPr>
+        <w:t>outdoor-s3-2.jpg</w:t>
+      </w:r>
+      <w:r>
+        <w:t xml:space="preserve"> and </w:t>
+      </w:r>
+      <w:r>
+        <w:rPr>
+          <w:b/>
+          <w:bCs/>
+        </w:rPr>
+        <w:t>outdoor-s3-3.jpg</w:t>
+      </w:r>
+    </w:p>
+    <w:p>
+      <w:pPr>
+        <w:rPr>
+          <w:b/>
+          <w:bCs/>
+        </w:rPr>
+      </w:pPr>
+    </w:p>
+    <w:p/>
+    <w:tbl>
+      <w:tblPr>
+        <w:tblStyle w:val="Rcsostblzat"/>
+        <w:tblW w:w="0" w:type="auto"/>
+        <w:tblLook w:val="04A0" w:firstRow="1" w:lastRow="0" w:firstColumn="1" w:lastColumn="0" w:noHBand="0" w:noVBand="1"/>
+      </w:tblPr>
+      <w:tblGrid>
+        <w:gridCol w:w="1717"/>
+        <w:gridCol w:w="1954"/>
+        <w:gridCol w:w="1955"/>
+        <w:gridCol w:w="1718"/>
+        <w:gridCol w:w="1718"/>
+      </w:tblGrid>
+      <w:tr>
+        <w:tc>
+          <w:tcPr>
+            <w:tcW w:w="1717" w:type="dxa"/>
+          </w:tcPr>
+          <w:p/>
+        </w:tc>
+        <w:tc>
+          <w:tcPr>
+            <w:tcW w:w="1954" w:type="dxa"/>
+            <w:shd w:val="clear" w:color="auto" w:fill="B4C6E7" w:themeFill="accent1" w:themeFillTint="66"/>
+          </w:tcPr>
+          <w:p>
+            <w:r>
+              <w:t>Threshold = 1</w:t>
+            </w:r>
+          </w:p>
+        </w:tc>
+        <w:tc>
+          <w:tcPr>
+            <w:tcW w:w="1955" w:type="dxa"/>
+            <w:shd w:val="clear" w:color="auto" w:fill="B4C6E7" w:themeFill="accent1" w:themeFillTint="66"/>
+          </w:tcPr>
+          <w:p>
+            <w:r>
+              <w:t>Threshold = 3</w:t>
+            </w:r>
+          </w:p>
+        </w:tc>
+        <w:tc>
+          <w:tcPr>
+            <w:tcW w:w="1718" w:type="dxa"/>
+            <w:shd w:val="clear" w:color="auto" w:fill="B4C6E7" w:themeFill="accent1" w:themeFillTint="66"/>
+          </w:tcPr>
+          <w:p>
+            <w:r>
+              <w:t>Threshold = 5</w:t>
+            </w:r>
+          </w:p>
+        </w:tc>
+        <w:tc>
+          <w:tcPr>
+            <w:tcW w:w="1718" w:type="dxa"/>
+            <w:shd w:val="clear" w:color="auto" w:fill="B4C6E7" w:themeFill="accent1" w:themeFillTint="66"/>
+          </w:tcPr>
+          <w:p>
+            <w:r>
+              <w:t>Threshold = 10</w:t>
+            </w:r>
+          </w:p>
+        </w:tc>
+      </w:tr>
+      <w:tr>
+        <w:tc>
+          <w:tcPr>
+            <w:tcW w:w="1717" w:type="dxa"/>
+            <w:shd w:val="clear" w:color="auto" w:fill="B4C6E7" w:themeFill="accent1" w:themeFillTint="66"/>
+          </w:tcPr>
+          <w:p>
+            <w:r>
+              <w:t>Inliers</w:t>
+            </w:r>
+          </w:p>
+        </w:tc>
+        <w:tc>
+          <w:tcPr>
+            <w:tcW w:w="1954" w:type="dxa"/>
+          </w:tcPr>
+          <w:p>
+            <w:r>
+              <w:t>17</w:t>
+            </w:r>
+          </w:p>
+        </w:tc>
+        <w:tc>
+          <w:tcPr>
+            <w:tcW w:w="1955" w:type="dxa"/>
+          </w:tcPr>
+          <w:p>
+            <w:r>
+              <w:t>69</w:t>
+            </w:r>
+          </w:p>
+        </w:tc>
+        <w:tc>
+          <w:tcPr>
+            <w:tcW w:w="1718" w:type="dxa"/>
+          </w:tcPr>
+          <w:p>
+            <w:r>
+              <w:t>91</w:t>
+            </w:r>
+          </w:p>
+        </w:tc>
+        <w:tc>
+          <w:tcPr>
+            <w:tcW w:w="1718" w:type="dxa"/>
+          </w:tcPr>
+          <w:p>
+            <w:r>
+              <w:t>100</w:t>
+            </w:r>
+          </w:p>
+        </w:tc>
+      </w:tr>
+      <w:tr>
+        <w:tc>
+          <w:tcPr>
+            <w:tcW w:w="1717" w:type="dxa"/>
+            <w:shd w:val="clear" w:color="auto" w:fill="B4C6E7" w:themeFill="accent1" w:themeFillTint="66"/>
+          </w:tcPr>
+          <w:p>
+            <w:r>
+              <w:t>Visual Quality</w:t>
+            </w:r>
+          </w:p>
+        </w:tc>
+        <w:tc>
+          <w:tcPr>
+            <w:tcW w:w="1954" w:type="dxa"/>
+          </w:tcPr>
+          <w:p>
+            <w:r>
+              <w:t>Good</w:t>
+            </w:r>
+          </w:p>
+        </w:tc>
+        <w:tc>
+          <w:tcPr>
+            <w:tcW w:w="1955" w:type="dxa"/>
+          </w:tcPr>
+          <w:p>
+            <w:r>
+              <w:t>Good</w:t>
+            </w:r>
+          </w:p>
+        </w:tc>
+        <w:tc>
+          <w:tcPr>
+            <w:tcW w:w="1718" w:type="dxa"/>
+          </w:tcPr>
+          <w:p>
+            <w:r>
+              <w:t>Good</w:t>
+            </w:r>
+          </w:p>
+        </w:tc>
+        <w:tc>
+          <w:tcPr>
+            <w:tcW w:w="1718" w:type="dxa"/>
+          </w:tcPr>
+          <w:p>
+            <w:r>
+              <w:t>Good</w:t>
+            </w:r>
+          </w:p>
+        </w:tc>
+      </w:tr>
+      <w:tr>
+        <w:tc>
+          <w:tcPr>
+            <w:tcW w:w="1717" w:type="dxa"/>
+            <w:shd w:val="clear" w:color="auto" w:fill="B4C6E7" w:themeFill="accent1" w:themeFillTint="66"/>
+          </w:tcPr>
+          <w:p>
+            <w:r>
+              <w:t>Runtime</w:t>
+            </w:r>
+          </w:p>
+        </w:tc>
+        <w:tc>
+          <w:tcPr>
+            <w:tcW w:w="1954" w:type="dxa"/>
+          </w:tcPr>
+          <w:p>
+            <w:r>
+              <w:t>191.69 ms</w:t>
+            </w:r>
+          </w:p>
+        </w:tc>
+        <w:tc>
+          <w:tcPr>
+            <w:tcW w:w="1955" w:type="dxa"/>
+          </w:tcPr>
+          <w:p>
+            <w:r>
+              <w:t>172.254 ms</w:t>
+            </w:r>
+          </w:p>
+        </w:tc>
+        <w:tc>
+          <w:tcPr>
+            <w:tcW w:w="1718" w:type="dxa"/>
+          </w:tcPr>
+          <w:p>
+            <w:r>
+              <w:t xml:space="preserve">177.881 </w:t>
+            </w:r>
+            <w:proofErr w:type="spellStart"/>
+            <w:r>
+              <w:t>ms</w:t>
+            </w:r>
+            <w:proofErr w:type="spellEnd"/>
+          </w:p>
+        </w:tc>
+        <w:tc>
+          <w:tcPr>
+            <w:tcW w:w="1718" w:type="dxa"/>
+          </w:tcPr>
+          <w:p>
+            <w:r>
+              <w:t xml:space="preserve">177.737 </w:t>
             </w:r>
             <w:proofErr w:type="spellStart"/>
             <w:r>

</xml_diff>

<commit_message>
source changes in images and report progressed
</commit_message>
<xml_diff>
--- a/Report/Assignment-1-Kornidesz-Mate.docx
+++ b/Report/Assignment-1-Kornidesz-Mate.docx
@@ -18,6 +18,50 @@
       </w:pPr>
       <w:r>
         <w:t>Kornidesz Máté</w:t>
+      </w:r>
+    </w:p>
+    <w:p>
+      <w:pPr>
+        <w:pStyle w:val="Alcm"/>
+        <w:jc w:val="center"/>
+        <w:rPr>
+          <w:rStyle w:val="Finomkiemels"/>
+          <w:sz w:val="20"/>
+          <w:szCs w:val="20"/>
+        </w:rPr>
+      </w:pPr>
+      <w:r>
+        <w:rPr>
+          <w:rStyle w:val="Finomkiemels"/>
+          <w:sz w:val="20"/>
+          <w:szCs w:val="20"/>
+        </w:rPr>
+        <w:t>26</w:t>
+      </w:r>
+      <w:r>
+        <w:rPr>
+          <w:rStyle w:val="Finomkiemels"/>
+          <w:sz w:val="20"/>
+          <w:szCs w:val="20"/>
+          <w:vertAlign w:val="superscript"/>
+        </w:rPr>
+        <w:t>th</w:t>
+      </w:r>
+      <w:r>
+        <w:rPr>
+          <w:rStyle w:val="Finomkiemels"/>
+          <w:sz w:val="20"/>
+          <w:szCs w:val="20"/>
+        </w:rPr>
+        <w:t xml:space="preserve"> of September 2025</w:t>
+      </w:r>
+      <w:r>
+        <w:rPr>
+          <w:rStyle w:val="Finomkiemels"/>
+          <w:sz w:val="20"/>
+          <w:szCs w:val="20"/>
+        </w:rPr>
+        <w:t xml:space="preserve"> (Deadline)</w:t>
       </w:r>
     </w:p>
     <w:sdt>
@@ -62,7 +106,6 @@
           <w:pPr>
             <w:pStyle w:val="TJ2"/>
             <w:tabs>
-              <w:tab w:val="left" w:pos="720"/>
               <w:tab w:val="right" w:leader="dot" w:pos="9062"/>
             </w:tabs>
             <w:rPr>
@@ -82,40 +125,23 @@
           <w:r>
             <w:fldChar w:fldCharType="separate"/>
           </w:r>
-          <w:hyperlink w:anchor="_Toc209647374" w:history="1">
+          <w:hyperlink w:anchor="_Toc209725507" w:history="1">
             <w:r>
               <w:rPr>
                 <w:rStyle w:val="Hiperhivatkozs"/>
                 <w:noProof/>
               </w:rPr>
-              <w:t>1.</w:t>
-            </w:r>
-            <w:r>
-              <w:rPr>
-                <w:rFonts w:eastAsiaTheme="minorEastAsia"/>
-                <w:noProof/>
-                <w:sz w:val="24"/>
-                <w:szCs w:val="24"/>
-                <w:lang w:val="hu-HU" w:eastAsia="hu-HU"/>
+              <w:t>Tasks and Overview</w:t>
+            </w:r>
+            <w:r>
+              <w:rPr>
+                <w:noProof/>
+                <w:webHidden/>
               </w:rPr>
               <w:tab/>
             </w:r>
             <w:r>
               <w:rPr>
-                <w:rStyle w:val="Hiperhivatkozs"/>
-                <w:noProof/>
-              </w:rPr>
-              <w:t>Task: Dataset and Capture</w:t>
-            </w:r>
-            <w:r>
-              <w:rPr>
-                <w:noProof/>
-                <w:webHidden/>
-              </w:rPr>
-              <w:tab/>
-            </w:r>
-            <w:r>
-              <w:rPr>
                 <w:noProof/>
                 <w:webHidden/>
               </w:rPr>
@@ -126,7 +152,7 @@
                 <w:noProof/>
                 <w:webHidden/>
               </w:rPr>
-              <w:instrText xml:space="preserve"> PAGEREF _Toc209647374 \h </w:instrText>
+              <w:instrText xml:space="preserve"> PAGEREF _Toc209725507 \h </w:instrText>
             </w:r>
             <w:r>
               <w:rPr>
@@ -161,7 +187,6 @@
           <w:pPr>
             <w:pStyle w:val="TJ2"/>
             <w:tabs>
-              <w:tab w:val="left" w:pos="720"/>
               <w:tab w:val="right" w:leader="dot" w:pos="9062"/>
             </w:tabs>
             <w:rPr>
@@ -172,13 +197,86 @@
               <w:lang w:val="hu-HU" w:eastAsia="hu-HU"/>
             </w:rPr>
           </w:pPr>
-          <w:hyperlink w:anchor="_Toc209647375" w:history="1">
+          <w:hyperlink w:anchor="_Toc209725508" w:history="1">
             <w:r>
               <w:rPr>
                 <w:rStyle w:val="Hiperhivatkozs"/>
                 <w:noProof/>
               </w:rPr>
-              <w:t>2.</w:t>
+              <w:t>Tasks</w:t>
+            </w:r>
+            <w:r>
+              <w:rPr>
+                <w:noProof/>
+                <w:webHidden/>
+              </w:rPr>
+              <w:tab/>
+            </w:r>
+            <w:r>
+              <w:rPr>
+                <w:noProof/>
+                <w:webHidden/>
+              </w:rPr>
+              <w:fldChar w:fldCharType="begin"/>
+            </w:r>
+            <w:r>
+              <w:rPr>
+                <w:noProof/>
+                <w:webHidden/>
+              </w:rPr>
+              <w:instrText xml:space="preserve"> PAGEREF _Toc209725508 \h </w:instrText>
+            </w:r>
+            <w:r>
+              <w:rPr>
+                <w:noProof/>
+                <w:webHidden/>
+              </w:rPr>
+            </w:r>
+            <w:r>
+              <w:rPr>
+                <w:noProof/>
+                <w:webHidden/>
+              </w:rPr>
+              <w:fldChar w:fldCharType="separate"/>
+            </w:r>
+            <w:r>
+              <w:rPr>
+                <w:noProof/>
+                <w:webHidden/>
+              </w:rPr>
+              <w:t>1</w:t>
+            </w:r>
+            <w:r>
+              <w:rPr>
+                <w:noProof/>
+                <w:webHidden/>
+              </w:rPr>
+              <w:fldChar w:fldCharType="end"/>
+            </w:r>
+          </w:hyperlink>
+        </w:p>
+        <w:p>
+          <w:pPr>
+            <w:pStyle w:val="TJ3"/>
+            <w:tabs>
+              <w:tab w:val="left" w:pos="960"/>
+              <w:tab w:val="right" w:leader="dot" w:pos="9062"/>
+            </w:tabs>
+            <w:rPr>
+              <w:rFonts w:eastAsiaTheme="minorEastAsia"/>
+              <w:noProof/>
+              <w:sz w:val="24"/>
+              <w:szCs w:val="24"/>
+              <w:lang w:val="hu-HU" w:eastAsia="hu-HU"/>
+            </w:rPr>
+          </w:pPr>
+          <w:hyperlink w:anchor="_Toc209725509" w:history="1">
+            <w:r>
+              <w:rPr>
+                <w:rStyle w:val="Hiperhivatkozs"/>
+                <w:noProof/>
+              </w:rPr>
+              <w:t>1.</w:t>
             </w:r>
             <w:r>
               <w:rPr>
@@ -195,6 +293,96 @@
                 <w:rStyle w:val="Hiperhivatkozs"/>
                 <w:noProof/>
               </w:rPr>
+              <w:t>Task: Dataset and Capture</w:t>
+            </w:r>
+            <w:r>
+              <w:rPr>
+                <w:noProof/>
+                <w:webHidden/>
+              </w:rPr>
+              <w:tab/>
+            </w:r>
+            <w:r>
+              <w:rPr>
+                <w:noProof/>
+                <w:webHidden/>
+              </w:rPr>
+              <w:fldChar w:fldCharType="begin"/>
+            </w:r>
+            <w:r>
+              <w:rPr>
+                <w:noProof/>
+                <w:webHidden/>
+              </w:rPr>
+              <w:instrText xml:space="preserve"> PAGEREF _Toc209725509 \h </w:instrText>
+            </w:r>
+            <w:r>
+              <w:rPr>
+                <w:noProof/>
+                <w:webHidden/>
+              </w:rPr>
+            </w:r>
+            <w:r>
+              <w:rPr>
+                <w:noProof/>
+                <w:webHidden/>
+              </w:rPr>
+              <w:fldChar w:fldCharType="separate"/>
+            </w:r>
+            <w:r>
+              <w:rPr>
+                <w:noProof/>
+                <w:webHidden/>
+              </w:rPr>
+              <w:t>1</w:t>
+            </w:r>
+            <w:r>
+              <w:rPr>
+                <w:noProof/>
+                <w:webHidden/>
+              </w:rPr>
+              <w:fldChar w:fldCharType="end"/>
+            </w:r>
+          </w:hyperlink>
+        </w:p>
+        <w:p>
+          <w:pPr>
+            <w:pStyle w:val="TJ3"/>
+            <w:tabs>
+              <w:tab w:val="left" w:pos="960"/>
+              <w:tab w:val="right" w:leader="dot" w:pos="9062"/>
+            </w:tabs>
+            <w:rPr>
+              <w:rFonts w:eastAsiaTheme="minorEastAsia"/>
+              <w:noProof/>
+              <w:sz w:val="24"/>
+              <w:szCs w:val="24"/>
+              <w:lang w:val="hu-HU" w:eastAsia="hu-HU"/>
+            </w:rPr>
+          </w:pPr>
+          <w:hyperlink w:anchor="_Toc209725510" w:history="1">
+            <w:r>
+              <w:rPr>
+                <w:rStyle w:val="Hiperhivatkozs"/>
+                <w:noProof/>
+              </w:rPr>
+              <w:t>2.</w:t>
+            </w:r>
+            <w:r>
+              <w:rPr>
+                <w:rFonts w:eastAsiaTheme="minorEastAsia"/>
+                <w:noProof/>
+                <w:sz w:val="24"/>
+                <w:szCs w:val="24"/>
+                <w:lang w:val="hu-HU" w:eastAsia="hu-HU"/>
+              </w:rPr>
+              <w:tab/>
+            </w:r>
+            <w:r>
+              <w:rPr>
+                <w:rStyle w:val="Hiperhivatkozs"/>
+                <w:noProof/>
+              </w:rPr>
               <w:t>Task: Feature Detection and Matching</w:t>
             </w:r>
             <w:r>
@@ -216,7 +404,7 @@
                 <w:noProof/>
                 <w:webHidden/>
               </w:rPr>
-              <w:instrText xml:space="preserve"> PAGEREF _Toc209647375 \h </w:instrText>
+              <w:instrText xml:space="preserve"> PAGEREF _Toc209725510 \h </w:instrText>
             </w:r>
             <w:r>
               <w:rPr>
@@ -236,7 +424,97 @@
                 <w:noProof/>
                 <w:webHidden/>
               </w:rPr>
-              <w:t>1</w:t>
+              <w:t>2</w:t>
+            </w:r>
+            <w:r>
+              <w:rPr>
+                <w:noProof/>
+                <w:webHidden/>
+              </w:rPr>
+              <w:fldChar w:fldCharType="end"/>
+            </w:r>
+          </w:hyperlink>
+        </w:p>
+        <w:p>
+          <w:pPr>
+            <w:pStyle w:val="TJ3"/>
+            <w:tabs>
+              <w:tab w:val="left" w:pos="960"/>
+              <w:tab w:val="right" w:leader="dot" w:pos="9062"/>
+            </w:tabs>
+            <w:rPr>
+              <w:rFonts w:eastAsiaTheme="minorEastAsia"/>
+              <w:noProof/>
+              <w:sz w:val="24"/>
+              <w:szCs w:val="24"/>
+              <w:lang w:val="hu-HU" w:eastAsia="hu-HU"/>
+            </w:rPr>
+          </w:pPr>
+          <w:hyperlink w:anchor="_Toc209725511" w:history="1">
+            <w:r>
+              <w:rPr>
+                <w:rStyle w:val="Hiperhivatkozs"/>
+                <w:noProof/>
+              </w:rPr>
+              <w:t>3.</w:t>
+            </w:r>
+            <w:r>
+              <w:rPr>
+                <w:rFonts w:eastAsiaTheme="minorEastAsia"/>
+                <w:noProof/>
+                <w:sz w:val="24"/>
+                <w:szCs w:val="24"/>
+                <w:lang w:val="hu-HU" w:eastAsia="hu-HU"/>
+              </w:rPr>
+              <w:tab/>
+            </w:r>
+            <w:r>
+              <w:rPr>
+                <w:rStyle w:val="Hiperhivatkozs"/>
+                <w:noProof/>
+              </w:rPr>
+              <w:t>Task: Homography Estimation Experiments</w:t>
+            </w:r>
+            <w:r>
+              <w:rPr>
+                <w:noProof/>
+                <w:webHidden/>
+              </w:rPr>
+              <w:tab/>
+            </w:r>
+            <w:r>
+              <w:rPr>
+                <w:noProof/>
+                <w:webHidden/>
+              </w:rPr>
+              <w:fldChar w:fldCharType="begin"/>
+            </w:r>
+            <w:r>
+              <w:rPr>
+                <w:noProof/>
+                <w:webHidden/>
+              </w:rPr>
+              <w:instrText xml:space="preserve"> PAGEREF _Toc209725511 \h </w:instrText>
+            </w:r>
+            <w:r>
+              <w:rPr>
+                <w:noProof/>
+                <w:webHidden/>
+              </w:rPr>
+            </w:r>
+            <w:r>
+              <w:rPr>
+                <w:noProof/>
+                <w:webHidden/>
+              </w:rPr>
+              <w:fldChar w:fldCharType="separate"/>
+            </w:r>
+            <w:r>
+              <w:rPr>
+                <w:noProof/>
+                <w:webHidden/>
+              </w:rPr>
+              <w:t>2</w:t>
             </w:r>
             <w:r>
               <w:rPr>
@@ -258,23 +536,98 @@
         </w:p>
       </w:sdtContent>
     </w:sdt>
-    <w:p/>
     <w:p>
       <w:pPr>
         <w:pStyle w:val="Cmsor2"/>
+      </w:pPr>
+      <w:bookmarkStart w:id="0" w:name="_Toc209725507"/>
+      <w:r>
+        <w:t>Tasks and Overview</w:t>
+      </w:r>
+      <w:bookmarkEnd w:id="0"/>
+    </w:p>
+    <w:p>
+      <w:r>
+        <w:t>The objective of this project is to create a panorama stitching system using feature detection, matching and Homography estimation to create the desired panorama.</w:t>
+      </w:r>
+      <w:r>
+        <w:t xml:space="preserve"> The description of the task required an input image source of 3 sets of images (each containing at least 2, which 2 images must be around 20%-60% overlapping for the desired results). The description of these images can be viewed later in this document (1. Task Dataset and Capture). Each dataset is captured to test the limits of the used methodologies in terms of number of matches, number of detected key points by varying the light conditions and texture richness throughout the images.</w:t>
+      </w:r>
+      <w:r>
+        <w:t xml:space="preserve"> The dataset was made with a phone camera in a standing position in high resolution (that is why the images made smaller in the “process pipeline” and that’s why they have their specified ratio (</w:t>
+      </w:r>
+      <w:r>
+        <w:rPr>
+          <w:rFonts w:ascii="Cambria Math" w:hAnsi="Cambria Math" w:cs="Cambria Math"/>
+        </w:rPr>
+        <w:t>∽</w:t>
+      </w:r>
+      <w:r>
+        <w:rPr>
+          <w:rFonts w:cstheme="minorHAnsi"/>
+        </w:rPr>
+        <w:t>15:27</w:t>
+      </w:r>
+      <w:r>
+        <w:t>).</w:t>
+      </w:r>
+      <w:r>
+        <w:t xml:space="preserve"> </w:t>
+      </w:r>
+      <w:r>
+        <w:t>The pipeline was made in C++ and used the OpenCV library for the rest of the calculations and methods and for simple diagrams as well.</w:t>
+      </w:r>
+      <w:r>
+        <w:t xml:space="preserve"> The used methodologies were SIFT and AKAZE where the program prints the details specified in Task 2., there is also a possibility to visualize the matchings (not recommended, very dense for the rich input). For RANSAC the threshold was varying between 1.0, 3.0, 5.0 and 10.0, so from use a strict approach where inliers significantly drop, to a more permissive threshold where almost all matches </w:t>
+      </w:r>
+      <w:r>
+        <w:t>count</w:t>
+      </w:r>
+      <w:r>
+        <w:t xml:space="preserve"> as inliers. The good balance is around 3 or 5 as the too small threshold can lead to visually unpleasant result if the images not aligned well, and the too big threshold also can lead to </w:t>
+      </w:r>
+      <w:r>
+        <w:t>stretching</w:t>
+      </w:r>
+      <w:r>
+        <w:t xml:space="preserve"> in the result, so there may be a “</w:t>
+      </w:r>
+      <w:r>
+        <w:t>sweet spot</w:t>
+      </w:r>
+      <w:r>
+        <w:t>”.</w:t>
+      </w:r>
+      <w:r>
+        <w:t xml:space="preserve"> For the last part of the tasks, the images were blended using 2 different techniques: simple overlay and feathering. The 2 methods are compared to each other in terms of speed and result quality.</w:t>
+      </w:r>
+    </w:p>
+    <w:p>
+      <w:pPr>
+        <w:pStyle w:val="Cmsor2"/>
+      </w:pPr>
+      <w:bookmarkStart w:id="1" w:name="_Toc209725508"/>
+      <w:r>
+        <w:t>Tasks</w:t>
+      </w:r>
+      <w:bookmarkEnd w:id="1"/>
+    </w:p>
+    <w:p>
+      <w:pPr>
+        <w:pStyle w:val="Cmsor3"/>
         <w:numPr>
           <w:ilvl w:val="0"/>
-          <w:numId w:val="2"/>
+          <w:numId w:val="3"/>
         </w:numPr>
       </w:pPr>
-      <w:bookmarkStart w:id="0" w:name="_Toc209647374"/>
+      <w:bookmarkStart w:id="2" w:name="_Toc209725509"/>
       <w:r>
         <w:t>Task</w:t>
       </w:r>
       <w:r>
         <w:t>: Dataset and Capture</w:t>
       </w:r>
-      <w:bookmarkEnd w:id="0"/>
+      <w:bookmarkEnd w:id="2"/>
     </w:p>
     <w:p>
       <w:r>
@@ -365,7 +718,10 @@
           </w:tcPr>
           <w:p>
             <w:r>
-              <w:t>Outdoor Set 1</w:t>
+              <w:t>In</w:t>
+            </w:r>
+            <w:r>
+              <w:t>door Set 1</w:t>
             </w:r>
           </w:p>
         </w:tc>
@@ -408,7 +764,17 @@
           </w:tcPr>
           <w:p>
             <w:r>
-              <w:t>Outdoor picture set which contains trees and bushes with a house in the background</w:t>
+              <w:t>In</w:t>
+            </w:r>
+            <w:r>
+              <w:t xml:space="preserve">door picture set which contains </w:t>
+            </w:r>
+            <w:r>
+              <w:t xml:space="preserve">a wall a </w:t>
+            </w:r>
+            <w:r>
+              <w:lastRenderedPageBreak/>
+              <w:t>curtain and some light behind the curtain</w:t>
             </w:r>
           </w:p>
         </w:tc>
@@ -418,7 +784,12 @@
           </w:tcPr>
           <w:p>
             <w:r>
-              <w:t>Indoor picture set which contains a corridor and stairs with mailboxes and a door</w:t>
+              <w:lastRenderedPageBreak/>
+              <w:t xml:space="preserve">Indoor picture set which contains a </w:t>
+            </w:r>
+            <w:r>
+              <w:lastRenderedPageBreak/>
+              <w:t>corridor and stairs with mailboxes and a door</w:t>
             </w:r>
           </w:p>
         </w:tc>
@@ -428,7 +799,12 @@
           </w:tcPr>
           <w:p>
             <w:r>
-              <w:t>Outdoor picture set which contains a street with trees and houses and some parked cars</w:t>
+              <w:lastRenderedPageBreak/>
+              <w:t xml:space="preserve">Outdoor picture set which contains a street </w:t>
+            </w:r>
+            <w:r>
+              <w:lastRenderedPageBreak/>
+              <w:t>with trees and houses and some parked cars</w:t>
             </w:r>
           </w:p>
         </w:tc>
@@ -441,6 +817,7 @@
           </w:tcPr>
           <w:p>
             <w:r>
+              <w:lastRenderedPageBreak/>
               <w:t>Lighting</w:t>
             </w:r>
           </w:p>
@@ -451,7 +828,10 @@
           </w:tcPr>
           <w:p>
             <w:r>
-              <w:t>Good Lighting</w:t>
+              <w:t>Poor</w:t>
+            </w:r>
+            <w:r>
+              <w:t xml:space="preserve"> Lighting</w:t>
             </w:r>
           </w:p>
         </w:tc>
@@ -461,7 +841,10 @@
           </w:tcPr>
           <w:p>
             <w:r>
-              <w:t>Poor Lighting</w:t>
+              <w:t>Moderately Good</w:t>
+            </w:r>
+            <w:r>
+              <w:t xml:space="preserve"> Lighting</w:t>
             </w:r>
           </w:p>
         </w:tc>
@@ -494,6 +877,9 @@
           </w:tcPr>
           <w:p>
             <w:r>
+              <w:t xml:space="preserve">Moderately </w:t>
+            </w:r>
+            <w:r>
               <w:t>Sharp Image</w:t>
             </w:r>
           </w:p>
@@ -537,7 +923,10 @@
           </w:tcPr>
           <w:p>
             <w:r>
-              <w:t>High Texture richness</w:t>
+              <w:t>Lower</w:t>
+            </w:r>
+            <w:r>
+              <w:t xml:space="preserve"> Texture richness</w:t>
             </w:r>
           </w:p>
         </w:tc>
@@ -547,7 +936,10 @@
           </w:tcPr>
           <w:p>
             <w:r>
-              <w:t>Lower Texture Richness</w:t>
+              <w:t>Moderately High Texture</w:t>
+            </w:r>
+            <w:r>
+              <w:t xml:space="preserve"> Richness</w:t>
             </w:r>
           </w:p>
         </w:tc>
@@ -569,20 +961,20 @@
     <w:p/>
     <w:p>
       <w:pPr>
-        <w:pStyle w:val="Cmsor2"/>
+        <w:pStyle w:val="Cmsor3"/>
         <w:numPr>
           <w:ilvl w:val="0"/>
-          <w:numId w:val="2"/>
+          <w:numId w:val="3"/>
         </w:numPr>
       </w:pPr>
-      <w:bookmarkStart w:id="1" w:name="_Toc209647375"/>
+      <w:bookmarkStart w:id="3" w:name="_Toc209725510"/>
       <w:r>
         <w:t>Task</w:t>
       </w:r>
       <w:r>
         <w:t>: Feature Detection and Matching</w:t>
       </w:r>
-      <w:bookmarkEnd w:id="1"/>
+      <w:bookmarkEnd w:id="3"/>
     </w:p>
     <w:p>
       <w:r>
@@ -715,13 +1107,8 @@
               <w:jc w:val="center"/>
             </w:pPr>
             <w:r>
-              <w:t xml:space="preserve">523.291 </w:t>
-            </w:r>
-            <w:proofErr w:type="spellStart"/>
-            <w:r>
-              <w:t>ms</w:t>
-            </w:r>
-            <w:proofErr w:type="spellEnd"/>
+              <w:t>523.291 ms</w:t>
+            </w:r>
           </w:p>
         </w:tc>
       </w:tr>
@@ -789,13 +1176,8 @@
               <w:jc w:val="center"/>
             </w:pPr>
             <w:r>
-              <w:t xml:space="preserve">35.3661 </w:t>
-            </w:r>
-            <w:proofErr w:type="spellStart"/>
-            <w:r>
-              <w:t>ms</w:t>
-            </w:r>
-            <w:proofErr w:type="spellEnd"/>
+              <w:t>35.3661 ms</w:t>
+            </w:r>
           </w:p>
         </w:tc>
       </w:tr>
@@ -806,15 +1188,17 @@
         <w:pStyle w:val="Cmsor3"/>
         <w:numPr>
           <w:ilvl w:val="0"/>
-          <w:numId w:val="2"/>
+          <w:numId w:val="3"/>
         </w:numPr>
       </w:pPr>
+      <w:bookmarkStart w:id="4" w:name="_Toc209725511"/>
       <w:r>
         <w:t xml:space="preserve">Task: </w:t>
       </w:r>
       <w:r>
         <w:t>Homography Estimation Experiments</w:t>
       </w:r>
+      <w:bookmarkEnd w:id="4"/>
     </w:p>
     <w:p>
       <w:pPr>
@@ -846,14 +1230,6 @@
         </w:rPr>
         <w:t>outdoor-s3-3.jpg</w:t>
       </w:r>
-    </w:p>
-    <w:p>
-      <w:pPr>
-        <w:rPr>
-          <w:b/>
-          <w:bCs/>
-        </w:rPr>
-      </w:pPr>
     </w:p>
     <w:p/>
     <w:tbl>
@@ -1065,13 +1441,8 @@
           </w:tcPr>
           <w:p>
             <w:r>
-              <w:t xml:space="preserve">177.881 </w:t>
-            </w:r>
-            <w:proofErr w:type="spellStart"/>
-            <w:r>
-              <w:t>ms</w:t>
-            </w:r>
-            <w:proofErr w:type="spellEnd"/>
+              <w:t>177.881 ms</w:t>
+            </w:r>
           </w:p>
         </w:tc>
         <w:tc>
@@ -1080,20 +1451,78 @@
           </w:tcPr>
           <w:p>
             <w:r>
-              <w:t xml:space="preserve">177.737 </w:t>
-            </w:r>
-            <w:proofErr w:type="spellStart"/>
-            <w:r>
-              <w:t>ms</w:t>
-            </w:r>
-            <w:proofErr w:type="spellEnd"/>
+              <w:t>177.737 ms</w:t>
+            </w:r>
           </w:p>
         </w:tc>
       </w:tr>
     </w:tbl>
     <w:p/>
+    <w:p>
+      <w:pPr>
+        <w:pStyle w:val="Cmsor2"/>
+      </w:pPr>
+      <w:r>
+        <w:t>Experiments</w:t>
+      </w:r>
+    </w:p>
+    <w:p>
+      <w:pPr>
+        <w:pStyle w:val="Cmsor3"/>
+      </w:pPr>
+      <w:r>
+        <w:t>Key point counts vs Match quality</w:t>
+      </w:r>
+    </w:p>
+    <w:p/>
+    <w:p>
+      <w:pPr>
+        <w:pStyle w:val="Cmsor3"/>
+      </w:pPr>
+      <w:r>
+        <w:t>Threshold vs Panorama alignment error</w:t>
+      </w:r>
+    </w:p>
+    <w:p/>
+    <w:p>
+      <w:pPr>
+        <w:pStyle w:val="Cmsor2"/>
+      </w:pPr>
+      <w:r>
+        <w:t>Discussion</w:t>
+      </w:r>
+    </w:p>
+    <w:p/>
+    <w:p>
+      <w:pPr>
+        <w:pStyle w:val="Cmsor2"/>
+      </w:pPr>
+      <w:r>
+        <w:lastRenderedPageBreak/>
+        <w:t>Sources</w:t>
+      </w:r>
+    </w:p>
+    <w:p>
+      <w:r>
+        <w:t xml:space="preserve">The link to the GitHub repository: </w:t>
+      </w:r>
+      <w:hyperlink r:id="rId9" w:history="1">
+        <w:r>
+          <w:rPr>
+            <w:rStyle w:val="Hiperhivatkozs"/>
+          </w:rPr>
+          <w:t>GitHub Repository</w:t>
+        </w:r>
+      </w:hyperlink>
+      <w:r>
+        <w:t>, this contains the short video and the source images as well</w:t>
+      </w:r>
+      <w:r>
+        <w:t>.</w:t>
+      </w:r>
+    </w:p>
     <w:sectPr>
-      <w:footerReference w:type="default" r:id="rId9"/>
+      <w:footerReference w:type="default" r:id="rId10"/>
       <w:pgSz w:w="11906" w:h="16838"/>
       <w:pgMar w:top="1417" w:right="1417" w:bottom="1417" w:left="1417" w:header="708" w:footer="708" w:gutter="0"/>
       <w:cols w:space="708"/>
@@ -1198,9 +1627,9 @@
 <file path=word/numbering.xml><?xml version="1.0" encoding="utf-8"?>
 <w:numbering xmlns:wpc="http://schemas.microsoft.com/office/word/2010/wordprocessingCanvas" xmlns:cx="http://schemas.microsoft.com/office/drawing/2014/chartex" xmlns:cx1="http://schemas.microsoft.com/office/drawing/2015/9/8/chartex" xmlns:cx2="http://schemas.microsoft.com/office/drawing/2015/10/21/chartex" xmlns:cx3="http://schemas.microsoft.com/office/drawing/2016/5/9/chartex" xmlns:cx4="http://schemas.microsoft.com/office/drawing/2016/5/10/chartex" xmlns:cx5="http://schemas.microsoft.com/office/drawing/2016/5/11/chartex" xmlns:cx6="http://schemas.microsoft.com/office/drawing/2016/5/12/chartex" xmlns:cx7="http://schemas.microsoft.com/office/drawing/2016/5/13/chartex" xmlns:cx8="http://schemas.microsoft.com/office/drawing/2016/5/14/chartex" xmlns:mc="http://schemas.openxmlformats.org/markup-compatibility/2006" xmlns:aink="http://schemas.microsoft.com/office/drawing/2016/ink" xmlns:am3d="http://schemas.microsoft.com/office/drawing/2017/model3d" xmlns:o="urn:schemas-microsoft-com:office:office" xmlns:oel="http://schemas.microsoft.com/office/2019/extlst" xmlns:r="http://schemas.openxmlformats.org/officeDocument/2006/relationships" xmlns:m="http://schemas.openxmlformats.org/officeDocument/2006/math" xmlns:v="urn:schemas-microsoft-com:vml" xmlns:wp14="http://schemas.microsoft.com/office/word/2010/wordprocessingDrawing" xmlns:wp="http://schemas.openxmlformats.org/drawingml/2006/wordprocessingDrawing" xmlns:w10="urn:schemas-microsoft-com:office:word" xmlns:w="http://schemas.openxmlformats.org/wordprocessingml/2006/main" xmlns:w14="http://schemas.microsoft.com/office/word/2010/wordml" xmlns:w15="http://schemas.microsoft.com/office/word/2012/wordml" xmlns:w16cex="http://schemas.microsoft.com/office/word/2018/wordml/cex" xmlns:w16cid="http://schemas.microsoft.com/office/word/2016/wordml/cid" xmlns:w16="http://schemas.microsoft.com/office/word/2018/wordml" xmlns:w16du="http://schemas.microsoft.com/office/word/2023/wordml/word16du" xmlns:w16sdtdh="http://schemas.microsoft.com/office/word/2020/wordml/sdtdatahash" xmlns:w16sdtfl="http://schemas.microsoft.com/office/word/2024/wordml/sdtformatlock" xmlns:w16se="http://schemas.microsoft.com/office/word/2015/wordml/symex" xmlns:wpg="http://schemas.microsoft.com/office/word/2010/wordprocessingGroup" xmlns:wpi="http://schemas.microsoft.com/office/word/2010/wordprocessingInk" xmlns:wne="http://schemas.microsoft.com/office/word/2006/wordml" xmlns:wps="http://schemas.microsoft.com/office/word/2010/wordprocessingShape" mc:Ignorable="w14 w15 w16se w16cid w16 w16cex w16sdtdh w16sdtfl w16du wp14">
   <w:abstractNum w:abstractNumId="0" w15:restartNumberingAfterBreak="0">
-    <w:nsid w:val="1BAD60FF"/>
+    <w:nsid w:val="16E220C2"/>
     <w:multiLevelType w:val="hybridMultilevel"/>
-    <w:tmpl w:val="D99E35F2"/>
+    <w:tmpl w:val="275A3242"/>
     <w:lvl w:ilvl="0" w:tplc="040E000F">
       <w:start w:val="1"/>
       <w:numFmt w:val="decimal"/>
@@ -1287,9 +1716,9 @@
     </w:lvl>
   </w:abstractNum>
   <w:abstractNum w:abstractNumId="1" w15:restartNumberingAfterBreak="0">
-    <w:nsid w:val="72FB56C3"/>
+    <w:nsid w:val="1BAD60FF"/>
     <w:multiLevelType w:val="hybridMultilevel"/>
-    <w:tmpl w:val="80688C14"/>
+    <w:tmpl w:val="D99E35F2"/>
     <w:lvl w:ilvl="0" w:tplc="040E000F">
       <w:start w:val="1"/>
       <w:numFmt w:val="decimal"/>
@@ -1375,11 +1804,103 @@
       </w:pPr>
     </w:lvl>
   </w:abstractNum>
+  <w:abstractNum w:abstractNumId="2" w15:restartNumberingAfterBreak="0">
+    <w:nsid w:val="72FB56C3"/>
+    <w:multiLevelType w:val="hybridMultilevel"/>
+    <w:tmpl w:val="80688C14"/>
+    <w:lvl w:ilvl="0" w:tplc="040E000F">
+      <w:start w:val="1"/>
+      <w:numFmt w:val="decimal"/>
+      <w:lvlText w:val="%1."/>
+      <w:lvlJc w:val="left"/>
+      <w:pPr>
+        <w:ind w:left="720" w:hanging="360"/>
+      </w:pPr>
+      <w:rPr>
+        <w:rFonts w:hint="default"/>
+      </w:rPr>
+    </w:lvl>
+    <w:lvl w:ilvl="1" w:tplc="040E0019" w:tentative="1">
+      <w:start w:val="1"/>
+      <w:numFmt w:val="lowerLetter"/>
+      <w:lvlText w:val="%2."/>
+      <w:lvlJc w:val="left"/>
+      <w:pPr>
+        <w:ind w:left="1440" w:hanging="360"/>
+      </w:pPr>
+    </w:lvl>
+    <w:lvl w:ilvl="2" w:tplc="040E001B" w:tentative="1">
+      <w:start w:val="1"/>
+      <w:numFmt w:val="lowerRoman"/>
+      <w:lvlText w:val="%3."/>
+      <w:lvlJc w:val="right"/>
+      <w:pPr>
+        <w:ind w:left="2160" w:hanging="180"/>
+      </w:pPr>
+    </w:lvl>
+    <w:lvl w:ilvl="3" w:tplc="040E000F" w:tentative="1">
+      <w:start w:val="1"/>
+      <w:numFmt w:val="decimal"/>
+      <w:lvlText w:val="%4."/>
+      <w:lvlJc w:val="left"/>
+      <w:pPr>
+        <w:ind w:left="2880" w:hanging="360"/>
+      </w:pPr>
+    </w:lvl>
+    <w:lvl w:ilvl="4" w:tplc="040E0019" w:tentative="1">
+      <w:start w:val="1"/>
+      <w:numFmt w:val="lowerLetter"/>
+      <w:lvlText w:val="%5."/>
+      <w:lvlJc w:val="left"/>
+      <w:pPr>
+        <w:ind w:left="3600" w:hanging="360"/>
+      </w:pPr>
+    </w:lvl>
+    <w:lvl w:ilvl="5" w:tplc="040E001B" w:tentative="1">
+      <w:start w:val="1"/>
+      <w:numFmt w:val="lowerRoman"/>
+      <w:lvlText w:val="%6."/>
+      <w:lvlJc w:val="right"/>
+      <w:pPr>
+        <w:ind w:left="4320" w:hanging="180"/>
+      </w:pPr>
+    </w:lvl>
+    <w:lvl w:ilvl="6" w:tplc="040E000F" w:tentative="1">
+      <w:start w:val="1"/>
+      <w:numFmt w:val="decimal"/>
+      <w:lvlText w:val="%7."/>
+      <w:lvlJc w:val="left"/>
+      <w:pPr>
+        <w:ind w:left="5040" w:hanging="360"/>
+      </w:pPr>
+    </w:lvl>
+    <w:lvl w:ilvl="7" w:tplc="040E0019" w:tentative="1">
+      <w:start w:val="1"/>
+      <w:numFmt w:val="lowerLetter"/>
+      <w:lvlText w:val="%8."/>
+      <w:lvlJc w:val="left"/>
+      <w:pPr>
+        <w:ind w:left="5760" w:hanging="360"/>
+      </w:pPr>
+    </w:lvl>
+    <w:lvl w:ilvl="8" w:tplc="040E001B" w:tentative="1">
+      <w:start w:val="1"/>
+      <w:numFmt w:val="lowerRoman"/>
+      <w:lvlText w:val="%9."/>
+      <w:lvlJc w:val="right"/>
+      <w:pPr>
+        <w:ind w:left="6480" w:hanging="180"/>
+      </w:pPr>
+    </w:lvl>
+  </w:abstractNum>
   <w:num w:numId="1" w16cid:durableId="601376254">
-    <w:abstractNumId w:val="0"/>
+    <w:abstractNumId w:val="1"/>
   </w:num>
   <w:num w:numId="2" w16cid:durableId="1941640578">
-    <w:abstractNumId w:val="1"/>
+    <w:abstractNumId w:val="2"/>
+  </w:num>
+  <w:num w:numId="3" w16cid:durableId="933980123">
+    <w:abstractNumId w:val="0"/>
   </w:num>
 </w:numbering>
 </file>
@@ -1988,6 +2509,7 @@
   <w:style w:type="character" w:default="1" w:styleId="Bekezdsalapbettpusa">
     <w:name w:val="Default Paragraph Font"/>
     <w:uiPriority w:val="1"/>
+    <w:semiHidden/>
     <w:unhideWhenUsed/>
   </w:style>
   <w:style w:type="table" w:default="1" w:styleId="Normltblzat">
@@ -2460,6 +2982,18 @@
       <w:spacing w:after="100"/>
       <w:ind w:left="220"/>
     </w:pPr>
+  </w:style>
+  <w:style w:type="character" w:styleId="Finomkiemels">
+    <w:name w:val="Subtle Emphasis"/>
+    <w:basedOn w:val="Bekezdsalapbettpusa"/>
+    <w:uiPriority w:val="19"/>
+    <w:qFormat/>
+    <w:rsid w:val="008751CB"/>
+    <w:rPr>
+      <w:i/>
+      <w:iCs/>
+      <w:color w:val="404040" w:themeColor="text1" w:themeTint="BF"/>
+    </w:rPr>
   </w:style>
 </w:styles>
 </file>

</xml_diff>

<commit_message>
progress with code and report
</commit_message>
<xml_diff>
--- a/Report/Assignment-1-Kornidesz-Mate.docx
+++ b/Report/Assignment-1-Kornidesz-Mate.docx
@@ -125,7 +125,7 @@
           <w:r>
             <w:fldChar w:fldCharType="separate"/>
           </w:r>
-          <w:hyperlink w:anchor="_Toc209725507" w:history="1">
+          <w:hyperlink w:anchor="_Toc209806617" w:history="1">
             <w:r>
               <w:rPr>
                 <w:rStyle w:val="Hiperhivatkozs"/>
@@ -152,7 +152,7 @@
                 <w:noProof/>
                 <w:webHidden/>
               </w:rPr>
-              <w:instrText xml:space="preserve"> PAGEREF _Toc209725507 \h </w:instrText>
+              <w:instrText xml:space="preserve"> PAGEREF _Toc209806617 \h </w:instrText>
             </w:r>
             <w:r>
               <w:rPr>
@@ -197,7 +197,7 @@
               <w:lang w:val="hu-HU" w:eastAsia="hu-HU"/>
             </w:rPr>
           </w:pPr>
-          <w:hyperlink w:anchor="_Toc209725508" w:history="1">
+          <w:hyperlink w:anchor="_Toc209806618" w:history="1">
             <w:r>
               <w:rPr>
                 <w:rStyle w:val="Hiperhivatkozs"/>
@@ -224,7 +224,7 @@
                 <w:noProof/>
                 <w:webHidden/>
               </w:rPr>
-              <w:instrText xml:space="preserve"> PAGEREF _Toc209725508 \h </w:instrText>
+              <w:instrText xml:space="preserve"> PAGEREF _Toc209806618 \h </w:instrText>
             </w:r>
             <w:r>
               <w:rPr>
@@ -244,7 +244,7 @@
                 <w:noProof/>
                 <w:webHidden/>
               </w:rPr>
-              <w:t>1</w:t>
+              <w:t>2</w:t>
             </w:r>
             <w:r>
               <w:rPr>
@@ -270,7 +270,7 @@
               <w:lang w:val="hu-HU" w:eastAsia="hu-HU"/>
             </w:rPr>
           </w:pPr>
-          <w:hyperlink w:anchor="_Toc209725509" w:history="1">
+          <w:hyperlink w:anchor="_Toc209806619" w:history="1">
             <w:r>
               <w:rPr>
                 <w:rStyle w:val="Hiperhivatkozs"/>
@@ -314,7 +314,7 @@
                 <w:noProof/>
                 <w:webHidden/>
               </w:rPr>
-              <w:instrText xml:space="preserve"> PAGEREF _Toc209725509 \h </w:instrText>
+              <w:instrText xml:space="preserve"> PAGEREF _Toc209806619 \h </w:instrText>
             </w:r>
             <w:r>
               <w:rPr>
@@ -334,7 +334,7 @@
                 <w:noProof/>
                 <w:webHidden/>
               </w:rPr>
-              <w:t>1</w:t>
+              <w:t>2</w:t>
             </w:r>
             <w:r>
               <w:rPr>
@@ -360,7 +360,7 @@
               <w:lang w:val="hu-HU" w:eastAsia="hu-HU"/>
             </w:rPr>
           </w:pPr>
-          <w:hyperlink w:anchor="_Toc209725510" w:history="1">
+          <w:hyperlink w:anchor="_Toc209806620" w:history="1">
             <w:r>
               <w:rPr>
                 <w:rStyle w:val="Hiperhivatkozs"/>
@@ -404,7 +404,7 @@
                 <w:noProof/>
                 <w:webHidden/>
               </w:rPr>
-              <w:instrText xml:space="preserve"> PAGEREF _Toc209725510 \h </w:instrText>
+              <w:instrText xml:space="preserve"> PAGEREF _Toc209806620 \h </w:instrText>
             </w:r>
             <w:r>
               <w:rPr>
@@ -450,7 +450,7 @@
               <w:lang w:val="hu-HU" w:eastAsia="hu-HU"/>
             </w:rPr>
           </w:pPr>
-          <w:hyperlink w:anchor="_Toc209725511" w:history="1">
+          <w:hyperlink w:anchor="_Toc209806621" w:history="1">
             <w:r>
               <w:rPr>
                 <w:rStyle w:val="Hiperhivatkozs"/>
@@ -494,7 +494,7 @@
                 <w:noProof/>
                 <w:webHidden/>
               </w:rPr>
-              <w:instrText xml:space="preserve"> PAGEREF _Toc209725511 \h </w:instrText>
+              <w:instrText xml:space="preserve"> PAGEREF _Toc209806621 \h </w:instrText>
             </w:r>
             <w:r>
               <w:rPr>
@@ -514,7 +514,367 @@
                 <w:noProof/>
                 <w:webHidden/>
               </w:rPr>
-              <w:t>2</w:t>
+              <w:t>3</w:t>
+            </w:r>
+            <w:r>
+              <w:rPr>
+                <w:noProof/>
+                <w:webHidden/>
+              </w:rPr>
+              <w:fldChar w:fldCharType="end"/>
+            </w:r>
+          </w:hyperlink>
+        </w:p>
+        <w:p>
+          <w:pPr>
+            <w:pStyle w:val="TJ2"/>
+            <w:tabs>
+              <w:tab w:val="right" w:leader="dot" w:pos="9062"/>
+            </w:tabs>
+            <w:rPr>
+              <w:rFonts w:eastAsiaTheme="minorEastAsia"/>
+              <w:noProof/>
+              <w:sz w:val="24"/>
+              <w:szCs w:val="24"/>
+              <w:lang w:val="hu-HU" w:eastAsia="hu-HU"/>
+            </w:rPr>
+          </w:pPr>
+          <w:hyperlink w:anchor="_Toc209806622" w:history="1">
+            <w:r>
+              <w:rPr>
+                <w:rStyle w:val="Hiperhivatkozs"/>
+                <w:noProof/>
+              </w:rPr>
+              <w:t>Experiments</w:t>
+            </w:r>
+            <w:r>
+              <w:rPr>
+                <w:noProof/>
+                <w:webHidden/>
+              </w:rPr>
+              <w:tab/>
+            </w:r>
+            <w:r>
+              <w:rPr>
+                <w:noProof/>
+                <w:webHidden/>
+              </w:rPr>
+              <w:fldChar w:fldCharType="begin"/>
+            </w:r>
+            <w:r>
+              <w:rPr>
+                <w:noProof/>
+                <w:webHidden/>
+              </w:rPr>
+              <w:instrText xml:space="preserve"> PAGEREF _Toc209806622 \h </w:instrText>
+            </w:r>
+            <w:r>
+              <w:rPr>
+                <w:noProof/>
+                <w:webHidden/>
+              </w:rPr>
+            </w:r>
+            <w:r>
+              <w:rPr>
+                <w:noProof/>
+                <w:webHidden/>
+              </w:rPr>
+              <w:fldChar w:fldCharType="separate"/>
+            </w:r>
+            <w:r>
+              <w:rPr>
+                <w:noProof/>
+                <w:webHidden/>
+              </w:rPr>
+              <w:t>3</w:t>
+            </w:r>
+            <w:r>
+              <w:rPr>
+                <w:noProof/>
+                <w:webHidden/>
+              </w:rPr>
+              <w:fldChar w:fldCharType="end"/>
+            </w:r>
+          </w:hyperlink>
+        </w:p>
+        <w:p>
+          <w:pPr>
+            <w:pStyle w:val="TJ3"/>
+            <w:tabs>
+              <w:tab w:val="right" w:leader="dot" w:pos="9062"/>
+            </w:tabs>
+            <w:rPr>
+              <w:rFonts w:eastAsiaTheme="minorEastAsia"/>
+              <w:noProof/>
+              <w:sz w:val="24"/>
+              <w:szCs w:val="24"/>
+              <w:lang w:val="hu-HU" w:eastAsia="hu-HU"/>
+            </w:rPr>
+          </w:pPr>
+          <w:hyperlink w:anchor="_Toc209806623" w:history="1">
+            <w:r>
+              <w:rPr>
+                <w:rStyle w:val="Hiperhivatkozs"/>
+                <w:noProof/>
+              </w:rPr>
+              <w:t>Key point counts vs Match quality</w:t>
+            </w:r>
+            <w:r>
+              <w:rPr>
+                <w:noProof/>
+                <w:webHidden/>
+              </w:rPr>
+              <w:tab/>
+            </w:r>
+            <w:r>
+              <w:rPr>
+                <w:noProof/>
+                <w:webHidden/>
+              </w:rPr>
+              <w:fldChar w:fldCharType="begin"/>
+            </w:r>
+            <w:r>
+              <w:rPr>
+                <w:noProof/>
+                <w:webHidden/>
+              </w:rPr>
+              <w:instrText xml:space="preserve"> PAGEREF _Toc209806623 \h </w:instrText>
+            </w:r>
+            <w:r>
+              <w:rPr>
+                <w:noProof/>
+                <w:webHidden/>
+              </w:rPr>
+            </w:r>
+            <w:r>
+              <w:rPr>
+                <w:noProof/>
+                <w:webHidden/>
+              </w:rPr>
+              <w:fldChar w:fldCharType="separate"/>
+            </w:r>
+            <w:r>
+              <w:rPr>
+                <w:noProof/>
+                <w:webHidden/>
+              </w:rPr>
+              <w:t>3</w:t>
+            </w:r>
+            <w:r>
+              <w:rPr>
+                <w:noProof/>
+                <w:webHidden/>
+              </w:rPr>
+              <w:fldChar w:fldCharType="end"/>
+            </w:r>
+          </w:hyperlink>
+        </w:p>
+        <w:p>
+          <w:pPr>
+            <w:pStyle w:val="TJ3"/>
+            <w:tabs>
+              <w:tab w:val="right" w:leader="dot" w:pos="9062"/>
+            </w:tabs>
+            <w:rPr>
+              <w:rFonts w:eastAsiaTheme="minorEastAsia"/>
+              <w:noProof/>
+              <w:sz w:val="24"/>
+              <w:szCs w:val="24"/>
+              <w:lang w:val="hu-HU" w:eastAsia="hu-HU"/>
+            </w:rPr>
+          </w:pPr>
+          <w:hyperlink w:anchor="_Toc209806624" w:history="1">
+            <w:r>
+              <w:rPr>
+                <w:rStyle w:val="Hiperhivatkozs"/>
+                <w:noProof/>
+              </w:rPr>
+              <w:t>Threshold vs Panorama alignment error</w:t>
+            </w:r>
+            <w:r>
+              <w:rPr>
+                <w:noProof/>
+                <w:webHidden/>
+              </w:rPr>
+              <w:tab/>
+            </w:r>
+            <w:r>
+              <w:rPr>
+                <w:noProof/>
+                <w:webHidden/>
+              </w:rPr>
+              <w:fldChar w:fldCharType="begin"/>
+            </w:r>
+            <w:r>
+              <w:rPr>
+                <w:noProof/>
+                <w:webHidden/>
+              </w:rPr>
+              <w:instrText xml:space="preserve"> PAGEREF _Toc209806624 \h </w:instrText>
+            </w:r>
+            <w:r>
+              <w:rPr>
+                <w:noProof/>
+                <w:webHidden/>
+              </w:rPr>
+            </w:r>
+            <w:r>
+              <w:rPr>
+                <w:noProof/>
+                <w:webHidden/>
+              </w:rPr>
+              <w:fldChar w:fldCharType="separate"/>
+            </w:r>
+            <w:r>
+              <w:rPr>
+                <w:noProof/>
+                <w:webHidden/>
+              </w:rPr>
+              <w:t>3</w:t>
+            </w:r>
+            <w:r>
+              <w:rPr>
+                <w:noProof/>
+                <w:webHidden/>
+              </w:rPr>
+              <w:fldChar w:fldCharType="end"/>
+            </w:r>
+          </w:hyperlink>
+        </w:p>
+        <w:p>
+          <w:pPr>
+            <w:pStyle w:val="TJ2"/>
+            <w:tabs>
+              <w:tab w:val="right" w:leader="dot" w:pos="9062"/>
+            </w:tabs>
+            <w:rPr>
+              <w:rFonts w:eastAsiaTheme="minorEastAsia"/>
+              <w:noProof/>
+              <w:sz w:val="24"/>
+              <w:szCs w:val="24"/>
+              <w:lang w:val="hu-HU" w:eastAsia="hu-HU"/>
+            </w:rPr>
+          </w:pPr>
+          <w:hyperlink w:anchor="_Toc209806625" w:history="1">
+            <w:r>
+              <w:rPr>
+                <w:rStyle w:val="Hiperhivatkozs"/>
+                <w:noProof/>
+              </w:rPr>
+              <w:t>Discussion</w:t>
+            </w:r>
+            <w:r>
+              <w:rPr>
+                <w:noProof/>
+                <w:webHidden/>
+              </w:rPr>
+              <w:tab/>
+            </w:r>
+            <w:r>
+              <w:rPr>
+                <w:noProof/>
+                <w:webHidden/>
+              </w:rPr>
+              <w:fldChar w:fldCharType="begin"/>
+            </w:r>
+            <w:r>
+              <w:rPr>
+                <w:noProof/>
+                <w:webHidden/>
+              </w:rPr>
+              <w:instrText xml:space="preserve"> PAGEREF _Toc209806625 \h </w:instrText>
+            </w:r>
+            <w:r>
+              <w:rPr>
+                <w:noProof/>
+                <w:webHidden/>
+              </w:rPr>
+            </w:r>
+            <w:r>
+              <w:rPr>
+                <w:noProof/>
+                <w:webHidden/>
+              </w:rPr>
+              <w:fldChar w:fldCharType="separate"/>
+            </w:r>
+            <w:r>
+              <w:rPr>
+                <w:noProof/>
+                <w:webHidden/>
+              </w:rPr>
+              <w:t>3</w:t>
+            </w:r>
+            <w:r>
+              <w:rPr>
+                <w:noProof/>
+                <w:webHidden/>
+              </w:rPr>
+              <w:fldChar w:fldCharType="end"/>
+            </w:r>
+          </w:hyperlink>
+        </w:p>
+        <w:p>
+          <w:pPr>
+            <w:pStyle w:val="TJ2"/>
+            <w:tabs>
+              <w:tab w:val="right" w:leader="dot" w:pos="9062"/>
+            </w:tabs>
+            <w:rPr>
+              <w:rFonts w:eastAsiaTheme="minorEastAsia"/>
+              <w:noProof/>
+              <w:sz w:val="24"/>
+              <w:szCs w:val="24"/>
+              <w:lang w:val="hu-HU" w:eastAsia="hu-HU"/>
+            </w:rPr>
+          </w:pPr>
+          <w:hyperlink w:anchor="_Toc209806626" w:history="1">
+            <w:r>
+              <w:rPr>
+                <w:rStyle w:val="Hiperhivatkozs"/>
+                <w:noProof/>
+              </w:rPr>
+              <w:t>Sources</w:t>
+            </w:r>
+            <w:r>
+              <w:rPr>
+                <w:noProof/>
+                <w:webHidden/>
+              </w:rPr>
+              <w:tab/>
+            </w:r>
+            <w:r>
+              <w:rPr>
+                <w:noProof/>
+                <w:webHidden/>
+              </w:rPr>
+              <w:fldChar w:fldCharType="begin"/>
+            </w:r>
+            <w:r>
+              <w:rPr>
+                <w:noProof/>
+                <w:webHidden/>
+              </w:rPr>
+              <w:instrText xml:space="preserve"> PAGEREF _Toc209806626 \h </w:instrText>
+            </w:r>
+            <w:r>
+              <w:rPr>
+                <w:noProof/>
+                <w:webHidden/>
+              </w:rPr>
+            </w:r>
+            <w:r>
+              <w:rPr>
+                <w:noProof/>
+                <w:webHidden/>
+              </w:rPr>
+              <w:fldChar w:fldCharType="separate"/>
+            </w:r>
+            <w:r>
+              <w:rPr>
+                <w:noProof/>
+                <w:webHidden/>
+              </w:rPr>
+              <w:t>3</w:t>
             </w:r>
             <w:r>
               <w:rPr>
@@ -540,7 +900,7 @@
       <w:pPr>
         <w:pStyle w:val="Cmsor2"/>
       </w:pPr>
-      <w:bookmarkStart w:id="0" w:name="_Toc209725507"/>
+      <w:bookmarkStart w:id="0" w:name="_Toc209806617"/>
       <w:r>
         <w:t>Tasks and Overview</w:t>
       </w:r>
@@ -606,8 +966,9 @@
       <w:pPr>
         <w:pStyle w:val="Cmsor2"/>
       </w:pPr>
-      <w:bookmarkStart w:id="1" w:name="_Toc209725508"/>
-      <w:r>
+      <w:bookmarkStart w:id="1" w:name="_Toc209806618"/>
+      <w:r>
+        <w:lastRenderedPageBreak/>
         <w:t>Tasks</w:t>
       </w:r>
       <w:bookmarkEnd w:id="1"/>
@@ -620,7 +981,7 @@
           <w:numId w:val="3"/>
         </w:numPr>
       </w:pPr>
-      <w:bookmarkStart w:id="2" w:name="_Toc209725509"/>
+      <w:bookmarkStart w:id="2" w:name="_Toc209806619"/>
       <w:r>
         <w:t>Task</w:t>
       </w:r>
@@ -770,11 +1131,7 @@
               <w:t xml:space="preserve">door picture set which contains </w:t>
             </w:r>
             <w:r>
-              <w:t xml:space="preserve">a wall a </w:t>
-            </w:r>
-            <w:r>
-              <w:lastRenderedPageBreak/>
-              <w:t>curtain and some light behind the curtain</w:t>
+              <w:t>a wall a curtain and some light behind the curtain</w:t>
             </w:r>
           </w:p>
         </w:tc>
@@ -784,12 +1141,7 @@
           </w:tcPr>
           <w:p>
             <w:r>
-              <w:lastRenderedPageBreak/>
-              <w:t xml:space="preserve">Indoor picture set which contains a </w:t>
-            </w:r>
-            <w:r>
-              <w:lastRenderedPageBreak/>
-              <w:t>corridor and stairs with mailboxes and a door</w:t>
+              <w:t>Indoor picture set which contains a corridor and stairs with mailboxes and a door</w:t>
             </w:r>
           </w:p>
         </w:tc>
@@ -799,12 +1151,7 @@
           </w:tcPr>
           <w:p>
             <w:r>
-              <w:lastRenderedPageBreak/>
-              <w:t xml:space="preserve">Outdoor picture set which contains a street </w:t>
-            </w:r>
-            <w:r>
-              <w:lastRenderedPageBreak/>
-              <w:t>with trees and houses and some parked cars</w:t>
+              <w:t>Outdoor picture set which contains a street with trees and houses and some parked cars</w:t>
             </w:r>
           </w:p>
         </w:tc>
@@ -817,7 +1164,6 @@
           </w:tcPr>
           <w:p>
             <w:r>
-              <w:lastRenderedPageBreak/>
               <w:t>Lighting</w:t>
             </w:r>
           </w:p>
@@ -967,7 +1313,7 @@
           <w:numId w:val="3"/>
         </w:numPr>
       </w:pPr>
-      <w:bookmarkStart w:id="3" w:name="_Toc209725510"/>
+      <w:bookmarkStart w:id="3" w:name="_Toc209806620"/>
       <w:r>
         <w:t>Task</w:t>
       </w:r>
@@ -1000,45 +1346,71 @@
         <w:tblLook w:val="04A0" w:firstRow="1" w:lastRow="0" w:firstColumn="1" w:lastColumn="0" w:noHBand="0" w:noVBand="1"/>
       </w:tblPr>
       <w:tblGrid>
-        <w:gridCol w:w="3020"/>
-        <w:gridCol w:w="3021"/>
-        <w:gridCol w:w="3021"/>
+        <w:gridCol w:w="1510"/>
+        <w:gridCol w:w="1510"/>
+        <w:gridCol w:w="1510"/>
+        <w:gridCol w:w="1510"/>
+        <w:gridCol w:w="1511"/>
+        <w:gridCol w:w="1511"/>
       </w:tblGrid>
       <w:tr>
         <w:tc>
           <w:tcPr>
-            <w:tcW w:w="3020" w:type="dxa"/>
-            <w:shd w:val="clear" w:color="auto" w:fill="B4C6E7" w:themeFill="accent1" w:themeFillTint="66"/>
-          </w:tcPr>
-          <w:p>
-            <w:r>
-              <w:t>Image</w:t>
-            </w:r>
-          </w:p>
-        </w:tc>
-        <w:tc>
-          <w:tcPr>
-            <w:tcW w:w="3021" w:type="dxa"/>
-          </w:tcPr>
-          <w:p>
-            <w:pPr>
-              <w:jc w:val="center"/>
-            </w:pPr>
-            <w:r>
-              <w:t>outdoor-s1-1.jpg</w:t>
-            </w:r>
-          </w:p>
-        </w:tc>
-        <w:tc>
-          <w:tcPr>
-            <w:tcW w:w="3021" w:type="dxa"/>
-          </w:tcPr>
-          <w:p>
-            <w:pPr>
-              <w:jc w:val="center"/>
-            </w:pPr>
-            <w:r>
-              <w:t>outdoor-s1-2.jpg</w:t>
+            <w:tcW w:w="1510" w:type="dxa"/>
+          </w:tcPr>
+          <w:p>
+            <w:r>
+              <w:t>Dataset</w:t>
+            </w:r>
+          </w:p>
+        </w:tc>
+        <w:tc>
+          <w:tcPr>
+            <w:tcW w:w="1510" w:type="dxa"/>
+          </w:tcPr>
+          <w:p>
+            <w:r>
+              <w:t>Method</w:t>
+            </w:r>
+          </w:p>
+        </w:tc>
+        <w:tc>
+          <w:tcPr>
+            <w:tcW w:w="1510" w:type="dxa"/>
+          </w:tcPr>
+          <w:p>
+            <w:r>
+              <w:t>Key point 1</w:t>
+            </w:r>
+          </w:p>
+        </w:tc>
+        <w:tc>
+          <w:tcPr>
+            <w:tcW w:w="1510" w:type="dxa"/>
+          </w:tcPr>
+          <w:p>
+            <w:r>
+              <w:t>Key point 2</w:t>
+            </w:r>
+          </w:p>
+        </w:tc>
+        <w:tc>
+          <w:tcPr>
+            <w:tcW w:w="1511" w:type="dxa"/>
+          </w:tcPr>
+          <w:p>
+            <w:r>
+              <w:t>Matches</w:t>
+            </w:r>
+          </w:p>
+        </w:tc>
+        <w:tc>
+          <w:tcPr>
+            <w:tcW w:w="1511" w:type="dxa"/>
+          </w:tcPr>
+          <w:p>
+            <w:r>
+              <w:t>Elapsed Time</w:t>
             </w:r>
           </w:p>
         </w:tc>
@@ -1046,142 +1418,534 @@
       <w:tr>
         <w:tc>
           <w:tcPr>
-            <w:tcW w:w="3020" w:type="dxa"/>
-            <w:shd w:val="clear" w:color="auto" w:fill="B4C6E7" w:themeFill="accent1" w:themeFillTint="66"/>
-          </w:tcPr>
-          <w:p>
-            <w:r>
-              <w:t>Key points</w:t>
-            </w:r>
-            <w:r>
-              <w:t xml:space="preserve"> using SIFT</w:t>
-            </w:r>
-          </w:p>
-        </w:tc>
-        <w:tc>
-          <w:tcPr>
-            <w:tcW w:w="3021" w:type="dxa"/>
-          </w:tcPr>
-          <w:p>
-            <w:pPr>
-              <w:jc w:val="center"/>
-            </w:pPr>
-            <w:r>
-              <w:t>1652</w:t>
-            </w:r>
-          </w:p>
-        </w:tc>
-        <w:tc>
-          <w:tcPr>
-            <w:tcW w:w="3021" w:type="dxa"/>
-          </w:tcPr>
-          <w:p>
-            <w:pPr>
-              <w:jc w:val="center"/>
-            </w:pPr>
-            <w:r>
-              <w:t>1623</w:t>
-            </w:r>
+            <w:tcW w:w="1510" w:type="dxa"/>
+          </w:tcPr>
+          <w:p>
+            <w:r>
+              <w:t>s1</w:t>
+            </w:r>
+          </w:p>
+        </w:tc>
+        <w:tc>
+          <w:tcPr>
+            <w:tcW w:w="1510" w:type="dxa"/>
+          </w:tcPr>
+          <w:p>
+            <w:r>
+              <w:t>SIFT</w:t>
+            </w:r>
+          </w:p>
+        </w:tc>
+        <w:tc>
+          <w:tcPr>
+            <w:tcW w:w="1510" w:type="dxa"/>
+          </w:tcPr>
+          <w:p>
+            <w:r>
+              <w:t>50</w:t>
+            </w:r>
+          </w:p>
+        </w:tc>
+        <w:tc>
+          <w:tcPr>
+            <w:tcW w:w="1510" w:type="dxa"/>
+          </w:tcPr>
+          <w:p>
+            <w:r>
+              <w:t>40</w:t>
+            </w:r>
+          </w:p>
+        </w:tc>
+        <w:tc>
+          <w:tcPr>
+            <w:tcW w:w="1511" w:type="dxa"/>
+          </w:tcPr>
+          <w:p>
+            <w:r>
+              <w:t>14</w:t>
+            </w:r>
+          </w:p>
+        </w:tc>
+        <w:tc>
+          <w:tcPr>
+            <w:tcW w:w="1511" w:type="dxa"/>
+          </w:tcPr>
+          <w:p>
+            <w:r>
+              <w:t xml:space="preserve">1.2653 </w:t>
+            </w:r>
+            <w:proofErr w:type="spellStart"/>
+            <w:r>
+              <w:t>ms</w:t>
+            </w:r>
+            <w:proofErr w:type="spellEnd"/>
           </w:p>
         </w:tc>
       </w:tr>
       <w:tr>
         <w:tc>
           <w:tcPr>
-            <w:tcW w:w="3020" w:type="dxa"/>
-            <w:shd w:val="clear" w:color="auto" w:fill="B4C6E7" w:themeFill="accent1" w:themeFillTint="66"/>
-          </w:tcPr>
-          <w:p>
-            <w:r>
-              <w:t>Matching time using SIFT</w:t>
-            </w:r>
-          </w:p>
-        </w:tc>
-        <w:tc>
-          <w:tcPr>
-            <w:tcW w:w="6042" w:type="dxa"/>
-            <w:gridSpan w:val="2"/>
-          </w:tcPr>
-          <w:p>
-            <w:pPr>
-              <w:jc w:val="center"/>
-            </w:pPr>
-            <w:r>
-              <w:t>523.291 ms</w:t>
-            </w:r>
+            <w:tcW w:w="1510" w:type="dxa"/>
+          </w:tcPr>
+          <w:p>
+            <w:r>
+              <w:t xml:space="preserve">s1 </w:t>
+            </w:r>
+          </w:p>
+        </w:tc>
+        <w:tc>
+          <w:tcPr>
+            <w:tcW w:w="1510" w:type="dxa"/>
+          </w:tcPr>
+          <w:p>
+            <w:r>
+              <w:t>AKAZE</w:t>
+            </w:r>
+          </w:p>
+        </w:tc>
+        <w:tc>
+          <w:tcPr>
+            <w:tcW w:w="1510" w:type="dxa"/>
+          </w:tcPr>
+          <w:p>
+            <w:r>
+              <w:t>64</w:t>
+            </w:r>
+          </w:p>
+        </w:tc>
+        <w:tc>
+          <w:tcPr>
+            <w:tcW w:w="1510" w:type="dxa"/>
+          </w:tcPr>
+          <w:p>
+            <w:r>
+              <w:t>62</w:t>
+            </w:r>
+          </w:p>
+        </w:tc>
+        <w:tc>
+          <w:tcPr>
+            <w:tcW w:w="1511" w:type="dxa"/>
+          </w:tcPr>
+          <w:p>
+            <w:r>
+              <w:t>28</w:t>
+            </w:r>
+          </w:p>
+        </w:tc>
+        <w:tc>
+          <w:tcPr>
+            <w:tcW w:w="1511" w:type="dxa"/>
+          </w:tcPr>
+          <w:p>
+            <w:r>
+              <w:t xml:space="preserve">2.8425 </w:t>
+            </w:r>
+            <w:proofErr w:type="spellStart"/>
+            <w:r>
+              <w:t>ms</w:t>
+            </w:r>
+            <w:proofErr w:type="spellEnd"/>
           </w:p>
         </w:tc>
       </w:tr>
       <w:tr>
         <w:tc>
           <w:tcPr>
-            <w:tcW w:w="3020" w:type="dxa"/>
-            <w:shd w:val="clear" w:color="auto" w:fill="B4C6E7" w:themeFill="accent1" w:themeFillTint="66"/>
-          </w:tcPr>
-          <w:p>
-            <w:r>
-              <w:t>Key points</w:t>
-            </w:r>
-            <w:r>
-              <w:t xml:space="preserve"> using AKAZE</w:t>
-            </w:r>
-          </w:p>
-        </w:tc>
-        <w:tc>
-          <w:tcPr>
-            <w:tcW w:w="3021" w:type="dxa"/>
-          </w:tcPr>
-          <w:p>
-            <w:pPr>
-              <w:jc w:val="center"/>
-            </w:pPr>
-            <w:r>
-              <w:t>1025</w:t>
-            </w:r>
-          </w:p>
-        </w:tc>
-        <w:tc>
-          <w:tcPr>
-            <w:tcW w:w="3021" w:type="dxa"/>
-          </w:tcPr>
-          <w:p>
-            <w:pPr>
-              <w:jc w:val="center"/>
-            </w:pPr>
-            <w:r>
-              <w:t>929</w:t>
-            </w:r>
+            <w:tcW w:w="1510" w:type="dxa"/>
+          </w:tcPr>
+          <w:p>
+            <w:r>
+              <w:t>s2</w:t>
+            </w:r>
+          </w:p>
+        </w:tc>
+        <w:tc>
+          <w:tcPr>
+            <w:tcW w:w="1510" w:type="dxa"/>
+          </w:tcPr>
+          <w:p>
+            <w:r>
+              <w:t>SIFT</w:t>
+            </w:r>
+          </w:p>
+        </w:tc>
+        <w:tc>
+          <w:tcPr>
+            <w:tcW w:w="1510" w:type="dxa"/>
+          </w:tcPr>
+          <w:p>
+            <w:r>
+              <w:t>486</w:t>
+            </w:r>
+          </w:p>
+        </w:tc>
+        <w:tc>
+          <w:tcPr>
+            <w:tcW w:w="1510" w:type="dxa"/>
+          </w:tcPr>
+          <w:p>
+            <w:r>
+              <w:t>534</w:t>
+            </w:r>
+          </w:p>
+        </w:tc>
+        <w:tc>
+          <w:tcPr>
+            <w:tcW w:w="1511" w:type="dxa"/>
+          </w:tcPr>
+          <w:p>
+            <w:r>
+              <w:t>87</w:t>
+            </w:r>
+          </w:p>
+        </w:tc>
+        <w:tc>
+          <w:tcPr>
+            <w:tcW w:w="1511" w:type="dxa"/>
+          </w:tcPr>
+          <w:p>
+            <w:r>
+              <w:t xml:space="preserve">73.0941 </w:t>
+            </w:r>
+            <w:proofErr w:type="spellStart"/>
+            <w:r>
+              <w:t>ms</w:t>
+            </w:r>
+            <w:proofErr w:type="spellEnd"/>
           </w:p>
         </w:tc>
       </w:tr>
       <w:tr>
         <w:tc>
           <w:tcPr>
-            <w:tcW w:w="3020" w:type="dxa"/>
-            <w:shd w:val="clear" w:color="auto" w:fill="B4C6E7" w:themeFill="accent1" w:themeFillTint="66"/>
-          </w:tcPr>
-          <w:p>
-            <w:r>
-              <w:t>Matching time using AKAZE</w:t>
-            </w:r>
-          </w:p>
-        </w:tc>
-        <w:tc>
-          <w:tcPr>
-            <w:tcW w:w="6042" w:type="dxa"/>
-            <w:gridSpan w:val="2"/>
-          </w:tcPr>
-          <w:p>
-            <w:pPr>
-              <w:jc w:val="center"/>
-            </w:pPr>
-            <w:r>
-              <w:t>35.3661 ms</w:t>
-            </w:r>
+            <w:tcW w:w="1510" w:type="dxa"/>
+          </w:tcPr>
+          <w:p>
+            <w:r>
+              <w:t>s2</w:t>
+            </w:r>
+          </w:p>
+        </w:tc>
+        <w:tc>
+          <w:tcPr>
+            <w:tcW w:w="1510" w:type="dxa"/>
+          </w:tcPr>
+          <w:p>
+            <w:r>
+              <w:t>AKAZE</w:t>
+            </w:r>
+          </w:p>
+        </w:tc>
+        <w:tc>
+          <w:tcPr>
+            <w:tcW w:w="1510" w:type="dxa"/>
+          </w:tcPr>
+          <w:p>
+            <w:r>
+              <w:t>496</w:t>
+            </w:r>
+          </w:p>
+        </w:tc>
+        <w:tc>
+          <w:tcPr>
+            <w:tcW w:w="1510" w:type="dxa"/>
+          </w:tcPr>
+          <w:p>
+            <w:r>
+              <w:t>312</w:t>
+            </w:r>
+          </w:p>
+        </w:tc>
+        <w:tc>
+          <w:tcPr>
+            <w:tcW w:w="1511" w:type="dxa"/>
+          </w:tcPr>
+          <w:p>
+            <w:r>
+              <w:t>109</w:t>
+            </w:r>
+          </w:p>
+        </w:tc>
+        <w:tc>
+          <w:tcPr>
+            <w:tcW w:w="1511" w:type="dxa"/>
+          </w:tcPr>
+          <w:p>
+            <w:r>
+              <w:t xml:space="preserve">8.6341 </w:t>
+            </w:r>
+            <w:proofErr w:type="spellStart"/>
+            <w:r>
+              <w:t>ms</w:t>
+            </w:r>
+            <w:proofErr w:type="spellEnd"/>
+          </w:p>
+        </w:tc>
+      </w:tr>
+      <w:tr>
+        <w:tc>
+          <w:tcPr>
+            <w:tcW w:w="1510" w:type="dxa"/>
+          </w:tcPr>
+          <w:p>
+            <w:r>
+              <w:t>s3</w:t>
+            </w:r>
+          </w:p>
+        </w:tc>
+        <w:tc>
+          <w:tcPr>
+            <w:tcW w:w="1510" w:type="dxa"/>
+          </w:tcPr>
+          <w:p>
+            <w:r>
+              <w:t>SIFT</w:t>
+            </w:r>
+          </w:p>
+        </w:tc>
+        <w:tc>
+          <w:tcPr>
+            <w:tcW w:w="1510" w:type="dxa"/>
+          </w:tcPr>
+          <w:p>
+            <w:r>
+              <w:t>478</w:t>
+            </w:r>
+          </w:p>
+        </w:tc>
+        <w:tc>
+          <w:tcPr>
+            <w:tcW w:w="1510" w:type="dxa"/>
+          </w:tcPr>
+          <w:p>
+            <w:r>
+              <w:t>708</w:t>
+            </w:r>
+          </w:p>
+        </w:tc>
+        <w:tc>
+          <w:tcPr>
+            <w:tcW w:w="1511" w:type="dxa"/>
+          </w:tcPr>
+          <w:p>
+            <w:r>
+              <w:t>76</w:t>
+            </w:r>
+          </w:p>
+        </w:tc>
+        <w:tc>
+          <w:tcPr>
+            <w:tcW w:w="1511" w:type="dxa"/>
+          </w:tcPr>
+          <w:p>
+            <w:r>
+              <w:t xml:space="preserve">92.2921 </w:t>
+            </w:r>
+            <w:proofErr w:type="spellStart"/>
+            <w:r>
+              <w:t>ms</w:t>
+            </w:r>
+            <w:proofErr w:type="spellEnd"/>
+          </w:p>
+        </w:tc>
+      </w:tr>
+      <w:tr>
+        <w:tc>
+          <w:tcPr>
+            <w:tcW w:w="1510" w:type="dxa"/>
+          </w:tcPr>
+          <w:p>
+            <w:r>
+              <w:t>s3</w:t>
+            </w:r>
+          </w:p>
+        </w:tc>
+        <w:tc>
+          <w:tcPr>
+            <w:tcW w:w="1510" w:type="dxa"/>
+          </w:tcPr>
+          <w:p>
+            <w:r>
+              <w:t>AKAZE</w:t>
+            </w:r>
+          </w:p>
+        </w:tc>
+        <w:tc>
+          <w:tcPr>
+            <w:tcW w:w="1510" w:type="dxa"/>
+          </w:tcPr>
+          <w:p>
+            <w:r>
+              <w:t>265</w:t>
+            </w:r>
+          </w:p>
+        </w:tc>
+        <w:tc>
+          <w:tcPr>
+            <w:tcW w:w="1510" w:type="dxa"/>
+          </w:tcPr>
+          <w:p>
+            <w:r>
+              <w:t>421</w:t>
+            </w:r>
+          </w:p>
+        </w:tc>
+        <w:tc>
+          <w:tcPr>
+            <w:tcW w:w="1511" w:type="dxa"/>
+          </w:tcPr>
+          <w:p>
+            <w:r>
+              <w:t>94</w:t>
+            </w:r>
+          </w:p>
+        </w:tc>
+        <w:tc>
+          <w:tcPr>
+            <w:tcW w:w="1511" w:type="dxa"/>
+          </w:tcPr>
+          <w:p>
+            <w:r>
+              <w:t xml:space="preserve">7.3694 </w:t>
+            </w:r>
+            <w:proofErr w:type="spellStart"/>
+            <w:r>
+              <w:t>ms</w:t>
+            </w:r>
+            <w:proofErr w:type="spellEnd"/>
           </w:p>
         </w:tc>
       </w:tr>
     </w:tbl>
+    <w:p/>
+    <w:p>
+      <w:r>
+        <w:drawing>
+          <wp:inline distT="0" distB="0" distL="0" distR="0" wp14:anchorId="77186062" wp14:editId="5ACB8AA1">
+            <wp:extent cx="5760720" cy="1844675"/>
+            <wp:effectExtent l="0" t="0" r="0" b="3175"/>
+            <wp:docPr id="1901577914" name="Kép 1"/>
+            <wp:cNvGraphicFramePr>
+              <a:graphicFrameLocks xmlns:a="http://schemas.openxmlformats.org/drawingml/2006/main" noChangeAspect="1"/>
+            </wp:cNvGraphicFramePr>
+            <a:graphic xmlns:a="http://schemas.openxmlformats.org/drawingml/2006/main">
+              <a:graphicData uri="http://schemas.openxmlformats.org/drawingml/2006/picture">
+                <pic:pic xmlns:pic="http://schemas.openxmlformats.org/drawingml/2006/picture">
+                  <pic:nvPicPr>
+                    <pic:cNvPr id="1901577914" name=""/>
+                    <pic:cNvPicPr/>
+                  </pic:nvPicPr>
+                  <pic:blipFill>
+                    <a:blip r:embed="rId9"/>
+                    <a:stretch>
+                      <a:fillRect/>
+                    </a:stretch>
+                  </pic:blipFill>
+                  <pic:spPr>
+                    <a:xfrm>
+                      <a:off x="0" y="0"/>
+                      <a:ext cx="5760720" cy="1844675"/>
+                    </a:xfrm>
+                    <a:prstGeom prst="rect">
+                      <a:avLst/>
+                    </a:prstGeom>
+                  </pic:spPr>
+                </pic:pic>
+              </a:graphicData>
+            </a:graphic>
+          </wp:inline>
+        </w:drawing>
+      </w:r>
+    </w:p>
+    <w:p>
+      <w:r>
+        <w:rPr>
+          <w:noProof/>
+        </w:rPr>
+        <w:lastRenderedPageBreak/>
+        <w:drawing>
+          <wp:inline distT="0" distB="0" distL="0" distR="0" wp14:anchorId="444FFD95" wp14:editId="179AC110">
+            <wp:extent cx="5760720" cy="4320540"/>
+            <wp:effectExtent l="0" t="0" r="0" b="3810"/>
+            <wp:docPr id="958449420" name="Kép 3"/>
+            <wp:cNvGraphicFramePr>
+              <a:graphicFrameLocks xmlns:a="http://schemas.openxmlformats.org/drawingml/2006/main" noChangeAspect="1"/>
+            </wp:cNvGraphicFramePr>
+            <a:graphic xmlns:a="http://schemas.openxmlformats.org/drawingml/2006/main">
+              <a:graphicData uri="http://schemas.openxmlformats.org/drawingml/2006/picture">
+                <pic:pic xmlns:pic="http://schemas.openxmlformats.org/drawingml/2006/picture">
+                  <pic:nvPicPr>
+                    <pic:cNvPr id="958449420" name="Kép 958449420"/>
+                    <pic:cNvPicPr/>
+                  </pic:nvPicPr>
+                  <pic:blipFill>
+                    <a:blip r:embed="rId10">
+                      <a:extLst>
+                        <a:ext uri="{28A0092B-C50C-407E-A947-70E740481C1C}">
+                          <a14:useLocalDpi xmlns:a14="http://schemas.microsoft.com/office/drawing/2010/main" val="0"/>
+                        </a:ext>
+                      </a:extLst>
+                    </a:blip>
+                    <a:stretch>
+                      <a:fillRect/>
+                    </a:stretch>
+                  </pic:blipFill>
+                  <pic:spPr>
+                    <a:xfrm>
+                      <a:off x="0" y="0"/>
+                      <a:ext cx="5760720" cy="4320540"/>
+                    </a:xfrm>
+                    <a:prstGeom prst="rect">
+                      <a:avLst/>
+                    </a:prstGeom>
+                  </pic:spPr>
+                </pic:pic>
+              </a:graphicData>
+            </a:graphic>
+          </wp:inline>
+        </w:drawing>
+      </w:r>
+    </w:p>
+    <w:p>
+      <w:r>
+        <w:drawing>
+          <wp:inline distT="0" distB="0" distL="0" distR="0" wp14:anchorId="717B98F6" wp14:editId="6829EFA3">
+            <wp:extent cx="5760720" cy="2853055"/>
+            <wp:effectExtent l="0" t="0" r="0" b="4445"/>
+            <wp:docPr id="1021383308" name="Kép 1"/>
+            <wp:cNvGraphicFramePr>
+              <a:graphicFrameLocks xmlns:a="http://schemas.openxmlformats.org/drawingml/2006/main" noChangeAspect="1"/>
+            </wp:cNvGraphicFramePr>
+            <a:graphic xmlns:a="http://schemas.openxmlformats.org/drawingml/2006/main">
+              <a:graphicData uri="http://schemas.openxmlformats.org/drawingml/2006/picture">
+                <pic:pic xmlns:pic="http://schemas.openxmlformats.org/drawingml/2006/picture">
+                  <pic:nvPicPr>
+                    <pic:cNvPr id="1021383308" name=""/>
+                    <pic:cNvPicPr/>
+                  </pic:nvPicPr>
+                  <pic:blipFill>
+                    <a:blip r:embed="rId11"/>
+                    <a:stretch>
+                      <a:fillRect/>
+                    </a:stretch>
+                  </pic:blipFill>
+                  <pic:spPr>
+                    <a:xfrm>
+                      <a:off x="0" y="0"/>
+                      <a:ext cx="5760720" cy="2853055"/>
+                    </a:xfrm>
+                    <a:prstGeom prst="rect">
+                      <a:avLst/>
+                    </a:prstGeom>
+                  </pic:spPr>
+                </pic:pic>
+              </a:graphicData>
+            </a:graphic>
+          </wp:inline>
+        </w:drawing>
+      </w:r>
+    </w:p>
     <w:p/>
     <w:p>
       <w:pPr>
@@ -1191,7 +1955,7 @@
           <w:numId w:val="3"/>
         </w:numPr>
       </w:pPr>
-      <w:bookmarkStart w:id="4" w:name="_Toc209725511"/>
+      <w:bookmarkStart w:id="4" w:name="_Toc209806621"/>
       <w:r>
         <w:t xml:space="preserve">Task: </w:t>
       </w:r>
@@ -1421,8 +2185,13 @@
           </w:tcPr>
           <w:p>
             <w:r>
-              <w:t>191.69 ms</w:t>
-            </w:r>
+              <w:t xml:space="preserve">191.69 </w:t>
+            </w:r>
+            <w:proofErr w:type="spellStart"/>
+            <w:r>
+              <w:t>ms</w:t>
+            </w:r>
+            <w:proofErr w:type="spellEnd"/>
           </w:p>
         </w:tc>
         <w:tc>
@@ -1431,8 +2200,13 @@
           </w:tcPr>
           <w:p>
             <w:r>
-              <w:t>172.254 ms</w:t>
-            </w:r>
+              <w:t xml:space="preserve">172.254 </w:t>
+            </w:r>
+            <w:proofErr w:type="spellStart"/>
+            <w:r>
+              <w:t>ms</w:t>
+            </w:r>
+            <w:proofErr w:type="spellEnd"/>
           </w:p>
         </w:tc>
         <w:tc>
@@ -1441,8 +2215,13 @@
           </w:tcPr>
           <w:p>
             <w:r>
-              <w:t>177.881 ms</w:t>
-            </w:r>
+              <w:t xml:space="preserve">177.881 </w:t>
+            </w:r>
+            <w:proofErr w:type="spellStart"/>
+            <w:r>
+              <w:t>ms</w:t>
+            </w:r>
+            <w:proofErr w:type="spellEnd"/>
           </w:p>
         </w:tc>
         <w:tc>
@@ -1451,8 +2230,13 @@
           </w:tcPr>
           <w:p>
             <w:r>
-              <w:t>177.737 ms</w:t>
-            </w:r>
+              <w:t xml:space="preserve">177.737 </w:t>
+            </w:r>
+            <w:proofErr w:type="spellStart"/>
+            <w:r>
+              <w:t>ms</w:t>
+            </w:r>
+            <w:proofErr w:type="spellEnd"/>
           </w:p>
         </w:tc>
       </w:tr>
@@ -1462,51 +2246,60 @@
       <w:pPr>
         <w:pStyle w:val="Cmsor2"/>
       </w:pPr>
+      <w:bookmarkStart w:id="5" w:name="_Toc209806622"/>
       <w:r>
         <w:t>Experiments</w:t>
       </w:r>
+      <w:bookmarkEnd w:id="5"/>
     </w:p>
     <w:p>
       <w:pPr>
         <w:pStyle w:val="Cmsor3"/>
       </w:pPr>
+      <w:bookmarkStart w:id="6" w:name="_Toc209806623"/>
       <w:r>
         <w:t>Key point counts vs Match quality</w:t>
       </w:r>
+      <w:bookmarkEnd w:id="6"/>
     </w:p>
     <w:p/>
     <w:p>
       <w:pPr>
         <w:pStyle w:val="Cmsor3"/>
       </w:pPr>
+      <w:bookmarkStart w:id="7" w:name="_Toc209806624"/>
       <w:r>
         <w:t>Threshold vs Panorama alignment error</w:t>
       </w:r>
+      <w:bookmarkEnd w:id="7"/>
     </w:p>
     <w:p/>
     <w:p>
       <w:pPr>
         <w:pStyle w:val="Cmsor2"/>
       </w:pPr>
+      <w:bookmarkStart w:id="8" w:name="_Toc209806625"/>
       <w:r>
         <w:t>Discussion</w:t>
       </w:r>
+      <w:bookmarkEnd w:id="8"/>
     </w:p>
     <w:p/>
     <w:p>
       <w:pPr>
         <w:pStyle w:val="Cmsor2"/>
       </w:pPr>
-      <w:r>
-        <w:lastRenderedPageBreak/>
+      <w:bookmarkStart w:id="9" w:name="_Toc209806626"/>
+      <w:r>
         <w:t>Sources</w:t>
       </w:r>
+      <w:bookmarkEnd w:id="9"/>
     </w:p>
     <w:p>
       <w:r>
         <w:t xml:space="preserve">The link to the GitHub repository: </w:t>
       </w:r>
-      <w:hyperlink r:id="rId9" w:history="1">
+      <w:hyperlink r:id="rId12" w:history="1">
         <w:r>
           <w:rPr>
             <w:rStyle w:val="Hiperhivatkozs"/>
@@ -1522,7 +2315,7 @@
       </w:r>
     </w:p>
     <w:sectPr>
-      <w:footerReference w:type="default" r:id="rId10"/>
+      <w:footerReference w:type="default" r:id="rId13"/>
       <w:pgSz w:w="11906" w:h="16838"/>
       <w:pgMar w:top="1417" w:right="1417" w:bottom="1417" w:left="1417" w:header="708" w:footer="708" w:gutter="0"/>
       <w:cols w:space="708"/>

</xml_diff>